<commit_message>
total passed to stripe account, updated task log
</commit_message>
<xml_diff>
--- a/Documents/Demo05/Curtis_Weekly Task Log 5_2018-06-11.docx
+++ b/Documents/Demo05/Curtis_Weekly Task Log 5_2018-06-11.docx
@@ -386,6 +386,136 @@
                 <w:right w:val="nil"/>
                 <w:between w:val="nil"/>
               </w:pBdr>
+              <w:ind w:left="720" w:hanging="720"/>
+              <w:rPr>
+                <w:sz w:val="20"/>
+                <w:szCs w:val="20"/>
+              </w:rPr>
+            </w:pPr>
+            <w:r>
+              <w:rPr>
+                <w:sz w:val="20"/>
+                <w:szCs w:val="20"/>
+              </w:rPr>
+              <w:t>T30</w:t>
+            </w:r>
+          </w:p>
+        </w:tc>
+        <w:tc>
+          <w:tcPr>
+            <w:tcW w:w="6870" w:type="dxa"/>
+          </w:tcPr>
+          <w:p>
+            <w:pPr>
+              <w:pBdr>
+                <w:top w:val="nil"/>
+                <w:left w:val="nil"/>
+                <w:bottom w:val="nil"/>
+                <w:right w:val="nil"/>
+                <w:between w:val="nil"/>
+              </w:pBdr>
+              <w:ind w:left="0" w:firstLine="0"/>
+              <w:rPr>
+                <w:sz w:val="20"/>
+                <w:szCs w:val="20"/>
+              </w:rPr>
+            </w:pPr>
+            <w:r>
+              <w:rPr>
+                <w:sz w:val="20"/>
+                <w:szCs w:val="20"/>
+              </w:rPr>
+              <w:t>Total is passed to stripe</w:t>
+            </w:r>
+          </w:p>
+        </w:tc>
+        <w:tc>
+          <w:tcPr>
+            <w:tcW w:w="1419" w:type="dxa"/>
+          </w:tcPr>
+          <w:p>
+            <w:pPr>
+              <w:pBdr>
+                <w:top w:val="nil"/>
+                <w:left w:val="nil"/>
+                <w:bottom w:val="nil"/>
+                <w:right w:val="nil"/>
+                <w:between w:val="nil"/>
+              </w:pBdr>
+              <w:ind w:left="0" w:firstLine="0"/>
+              <w:rPr>
+                <w:sz w:val="20"/>
+                <w:szCs w:val="20"/>
+              </w:rPr>
+            </w:pPr>
+            <w:r>
+              <w:rPr>
+                <w:sz w:val="20"/>
+                <w:szCs w:val="20"/>
+              </w:rPr>
+              <w:t xml:space="preserve"> 1hrs</w:t>
+            </w:r>
+          </w:p>
+        </w:tc>
+        <w:tc>
+          <w:tcPr>
+            <w:tcW w:w="1835" w:type="dxa"/>
+          </w:tcPr>
+          <w:p>
+            <w:pPr>
+              <w:pBdr>
+                <w:top w:val="nil"/>
+                <w:left w:val="nil"/>
+                <w:bottom w:val="nil"/>
+                <w:right w:val="nil"/>
+                <w:between w:val="nil"/>
+              </w:pBdr>
+              <w:ind w:left="0" w:firstLine="0"/>
+              <w:rPr>
+                <w:sz w:val="20"/>
+                <w:szCs w:val="20"/>
+              </w:rPr>
+            </w:pPr>
+            <w:r>
+              <w:rPr>
+                <w:sz w:val="20"/>
+                <w:szCs w:val="20"/>
+              </w:rPr>
+              <w:t xml:space="preserve"> Complete</w:t>
+            </w:r>
+          </w:p>
+          <w:p>
+            <w:pPr>
+              <w:pBdr>
+                <w:top w:val="nil"/>
+                <w:left w:val="nil"/>
+                <w:bottom w:val="nil"/>
+                <w:right w:val="nil"/>
+                <w:between w:val="nil"/>
+              </w:pBdr>
+              <w:ind w:left="0" w:firstLine="0"/>
+              <w:rPr>
+                <w:sz w:val="20"/>
+                <w:szCs w:val="20"/>
+              </w:rPr>
+            </w:pPr>
+          </w:p>
+        </w:tc>
+      </w:tr>
+      <w:tr>
+        <w:tc>
+          <w:tcPr>
+            <w:tcW w:w="900" w:type="dxa"/>
+          </w:tcPr>
+          <w:p>
+            <w:pPr>
+              <w:pBdr>
+                <w:top w:val="nil"/>
+                <w:left w:val="nil"/>
+                <w:bottom w:val="nil"/>
+                <w:right w:val="nil"/>
+                <w:between w:val="nil"/>
+              </w:pBdr>
               <w:spacing w:after="160" w:line="259" w:lineRule="auto"/>
               <w:ind w:left="720" w:hanging="720"/>
               <w:rPr>
@@ -480,146 +610,6 @@
         <w:tc>
           <w:tcPr>
             <w:tcW w:w="1835" w:type="dxa"/>
-          </w:tcPr>
-          <w:p>
-            <w:pPr>
-              <w:pBdr>
-                <w:top w:val="nil"/>
-                <w:left w:val="nil"/>
-                <w:bottom w:val="nil"/>
-                <w:right w:val="nil"/>
-                <w:between w:val="nil"/>
-              </w:pBdr>
-              <w:spacing w:after="160" w:line="259" w:lineRule="auto"/>
-              <w:ind w:left="0" w:hanging="720"/>
-              <w:jc w:val="center"/>
-              <w:rPr>
-                <w:sz w:val="20"/>
-                <w:szCs w:val="20"/>
-              </w:rPr>
-            </w:pPr>
-            <w:r>
-              <w:rPr>
-                <w:sz w:val="20"/>
-                <w:szCs w:val="20"/>
-              </w:rPr>
-              <w:t>Complete</w:t>
-            </w:r>
-          </w:p>
-        </w:tc>
-      </w:tr>
-      <w:tr>
-        <w:tc>
-          <w:tcPr>
-            <w:tcW w:w="900" w:type="dxa"/>
-            <w:shd w:val="clear" w:color="auto" w:fill="auto"/>
-          </w:tcPr>
-          <w:p>
-            <w:pPr>
-              <w:pBdr>
-                <w:top w:val="nil"/>
-                <w:left w:val="nil"/>
-                <w:bottom w:val="nil"/>
-                <w:right w:val="nil"/>
-                <w:between w:val="nil"/>
-              </w:pBdr>
-              <w:spacing w:after="160" w:line="259" w:lineRule="auto"/>
-              <w:ind w:left="720" w:hanging="720"/>
-              <w:rPr>
-                <w:sz w:val="20"/>
-                <w:szCs w:val="20"/>
-              </w:rPr>
-            </w:pPr>
-            <w:r>
-              <w:rPr>
-                <w:sz w:val="20"/>
-                <w:szCs w:val="20"/>
-              </w:rPr>
-              <w:t>T32</w:t>
-            </w:r>
-          </w:p>
-        </w:tc>
-        <w:tc>
-          <w:tcPr>
-            <w:tcW w:w="6870" w:type="dxa"/>
-            <w:shd w:val="clear" w:color="auto" w:fill="auto"/>
-          </w:tcPr>
-          <w:p>
-            <w:pPr>
-              <w:pBdr>
-                <w:top w:val="nil"/>
-                <w:left w:val="nil"/>
-                <w:bottom w:val="nil"/>
-                <w:right w:val="nil"/>
-                <w:between w:val="nil"/>
-              </w:pBdr>
-              <w:spacing w:after="160" w:line="259" w:lineRule="auto"/>
-              <w:ind w:left="0" w:hanging="720"/>
-              <w:rPr>
-                <w:sz w:val="20"/>
-                <w:szCs w:val="20"/>
-              </w:rPr>
-            </w:pPr>
-            <w:r>
-              <w:rPr>
-                <w:sz w:val="20"/>
-                <w:szCs w:val="20"/>
-              </w:rPr>
-              <w:t xml:space="preserve">Use </w:t>
-            </w:r>
-            <w:proofErr w:type="gramStart"/>
-            <w:r>
-              <w:rPr>
-                <w:sz w:val="20"/>
-                <w:szCs w:val="20"/>
-              </w:rPr>
-              <w:t>Ca  quantity</w:t>
-            </w:r>
-            <w:proofErr w:type="gramEnd"/>
-            <w:r>
-              <w:rPr>
-                <w:sz w:val="20"/>
-                <w:szCs w:val="20"/>
-              </w:rPr>
-              <w:t xml:space="preserve"> is now changing using ajax</w:t>
-            </w:r>
-          </w:p>
-        </w:tc>
-        <w:tc>
-          <w:tcPr>
-            <w:tcW w:w="1419" w:type="dxa"/>
-            <w:shd w:val="clear" w:color="auto" w:fill="auto"/>
-          </w:tcPr>
-          <w:p>
-            <w:pPr>
-              <w:pBdr>
-                <w:top w:val="nil"/>
-                <w:left w:val="nil"/>
-                <w:bottom w:val="nil"/>
-                <w:right w:val="nil"/>
-                <w:between w:val="nil"/>
-              </w:pBdr>
-              <w:spacing w:after="160" w:line="259" w:lineRule="auto"/>
-              <w:ind w:left="0" w:hanging="720"/>
-              <w:jc w:val="center"/>
-              <w:rPr>
-                <w:sz w:val="20"/>
-                <w:szCs w:val="20"/>
-              </w:rPr>
-            </w:pPr>
-            <w:r>
-              <w:rPr>
-                <w:sz w:val="20"/>
-                <w:szCs w:val="20"/>
-              </w:rPr>
-              <w:t>3hrs</w:t>
-            </w:r>
-          </w:p>
-        </w:tc>
-        <w:tc>
-          <w:tcPr>
-            <w:tcW w:w="1835" w:type="dxa"/>
-            <w:shd w:val="clear" w:color="auto" w:fill="auto"/>
           </w:tcPr>
           <w:p>
             <w:pPr>
@@ -655,6 +645,7 @@
         <w:tc>
           <w:tcPr>
             <w:tcW w:w="900" w:type="dxa"/>
+            <w:shd w:val="clear" w:color="auto" w:fill="auto"/>
           </w:tcPr>
           <w:p>
             <w:pPr>
@@ -677,20 +668,14 @@
                 <w:sz w:val="20"/>
                 <w:szCs w:val="20"/>
               </w:rPr>
-              <w:t>T</w:t>
-            </w:r>
-            <w:r>
-              <w:rPr>
-                <w:sz w:val="20"/>
-                <w:szCs w:val="20"/>
-              </w:rPr>
-              <w:t>33</w:t>
+              <w:t>T32</w:t>
             </w:r>
           </w:p>
         </w:tc>
         <w:tc>
           <w:tcPr>
             <w:tcW w:w="6870" w:type="dxa"/>
+            <w:shd w:val="clear" w:color="auto" w:fill="auto"/>
           </w:tcPr>
           <w:p>
             <w:pPr>
@@ -713,7 +698,7 @@
                 <w:sz w:val="20"/>
                 <w:szCs w:val="20"/>
               </w:rPr>
-              <w:t xml:space="preserve">3.1 </w:t>
+              <w:t xml:space="preserve">Use </w:t>
             </w:r>
             <w:proofErr w:type="gramStart"/>
             <w:r>
@@ -721,21 +706,7 @@
                 <w:sz w:val="20"/>
                 <w:szCs w:val="20"/>
               </w:rPr>
-              <w:t xml:space="preserve">UM </w:t>
-            </w:r>
-            <w:r>
-              <w:rPr>
-                <w:sz w:val="20"/>
-                <w:szCs w:val="20"/>
-              </w:rPr>
-              <w:t xml:space="preserve"> </w:t>
-            </w:r>
-            <w:r>
-              <w:rPr>
-                <w:sz w:val="20"/>
-                <w:szCs w:val="20"/>
-              </w:rPr>
-              <w:t>remove</w:t>
+              <w:t>Ca  quantity</w:t>
             </w:r>
             <w:proofErr w:type="gramEnd"/>
             <w:r>
@@ -743,13 +714,14 @@
                 <w:sz w:val="20"/>
                 <w:szCs w:val="20"/>
               </w:rPr>
-              <w:t>/clear Cart</w:t>
+              <w:t xml:space="preserve"> is now changing using ajax</w:t>
             </w:r>
           </w:p>
         </w:tc>
         <w:tc>
           <w:tcPr>
             <w:tcW w:w="1419" w:type="dxa"/>
+            <w:shd w:val="clear" w:color="auto" w:fill="auto"/>
           </w:tcPr>
           <w:p>
             <w:pPr>
@@ -773,20 +745,14 @@
                 <w:sz w:val="20"/>
                 <w:szCs w:val="20"/>
               </w:rPr>
-              <w:t>0.5</w:t>
-            </w:r>
-            <w:r>
-              <w:rPr>
-                <w:sz w:val="20"/>
-                <w:szCs w:val="20"/>
-              </w:rPr>
-              <w:t>hrs</w:t>
+              <w:t>3hrs</w:t>
             </w:r>
           </w:p>
         </w:tc>
         <w:tc>
           <w:tcPr>
             <w:tcW w:w="1835" w:type="dxa"/>
+            <w:shd w:val="clear" w:color="auto" w:fill="auto"/>
           </w:tcPr>
           <w:p>
             <w:pPr>
@@ -819,7 +785,6 @@
         <w:tc>
           <w:tcPr>
             <w:tcW w:w="900" w:type="dxa"/>
-            <w:shd w:val="clear" w:color="auto" w:fill="auto"/>
           </w:tcPr>
           <w:p>
             <w:pPr>
@@ -837,12 +802,25 @@
                 <w:szCs w:val="20"/>
               </w:rPr>
             </w:pPr>
+            <w:r>
+              <w:rPr>
+                <w:sz w:val="20"/>
+                <w:szCs w:val="20"/>
+              </w:rPr>
+              <w:t>T</w:t>
+            </w:r>
+            <w:r>
+              <w:rPr>
+                <w:sz w:val="20"/>
+                <w:szCs w:val="20"/>
+              </w:rPr>
+              <w:t>33</w:t>
+            </w:r>
           </w:p>
         </w:tc>
         <w:tc>
           <w:tcPr>
             <w:tcW w:w="6870" w:type="dxa"/>
-            <w:shd w:val="clear" w:color="auto" w:fill="auto"/>
           </w:tcPr>
           <w:p>
             <w:pPr>
@@ -865,14 +843,43 @@
                 <w:sz w:val="20"/>
                 <w:szCs w:val="20"/>
               </w:rPr>
-              <w:t xml:space="preserve">Use Ca  </w:t>
+              <w:t xml:space="preserve">3.1 </w:t>
+            </w:r>
+            <w:proofErr w:type="gramStart"/>
+            <w:r>
+              <w:rPr>
+                <w:sz w:val="20"/>
+                <w:szCs w:val="20"/>
+              </w:rPr>
+              <w:t xml:space="preserve">UM </w:t>
+            </w:r>
+            <w:r>
+              <w:rPr>
+                <w:sz w:val="20"/>
+                <w:szCs w:val="20"/>
+              </w:rPr>
+              <w:t xml:space="preserve"> </w:t>
+            </w:r>
+            <w:r>
+              <w:rPr>
+                <w:sz w:val="20"/>
+                <w:szCs w:val="20"/>
+              </w:rPr>
+              <w:t>remove</w:t>
+            </w:r>
+            <w:proofErr w:type="gramEnd"/>
+            <w:r>
+              <w:rPr>
+                <w:sz w:val="20"/>
+                <w:szCs w:val="20"/>
+              </w:rPr>
+              <w:t>/clear Cart</w:t>
             </w:r>
           </w:p>
         </w:tc>
         <w:tc>
           <w:tcPr>
             <w:tcW w:w="1419" w:type="dxa"/>
-            <w:shd w:val="clear" w:color="auto" w:fill="auto"/>
           </w:tcPr>
           <w:p>
             <w:pPr>
@@ -891,12 +898,25 @@
                 <w:szCs w:val="20"/>
               </w:rPr>
             </w:pPr>
+            <w:r>
+              <w:rPr>
+                <w:sz w:val="20"/>
+                <w:szCs w:val="20"/>
+              </w:rPr>
+              <w:t>0.5</w:t>
+            </w:r>
+            <w:r>
+              <w:rPr>
+                <w:sz w:val="20"/>
+                <w:szCs w:val="20"/>
+              </w:rPr>
+              <w:t>hrs</w:t>
+            </w:r>
           </w:p>
         </w:tc>
         <w:tc>
           <w:tcPr>
             <w:tcW w:w="1835" w:type="dxa"/>
-            <w:shd w:val="clear" w:color="auto" w:fill="auto"/>
           </w:tcPr>
           <w:p>
             <w:pPr>
@@ -915,8 +935,13 @@
                 <w:szCs w:val="20"/>
               </w:rPr>
             </w:pPr>
-            <w:bookmarkStart w:id="1" w:name="_GoBack"/>
-            <w:bookmarkEnd w:id="1"/>
+            <w:r>
+              <w:rPr>
+                <w:sz w:val="20"/>
+                <w:szCs w:val="20"/>
+              </w:rPr>
+              <w:t>Complete</w:t>
+            </w:r>
           </w:p>
         </w:tc>
       </w:tr>
@@ -973,8 +998,10 @@
                 <w:sz w:val="20"/>
                 <w:szCs w:val="20"/>
               </w:rPr>
-              <w:t xml:space="preserve">Setting  </w:t>
-            </w:r>
+              <w:t xml:space="preserve">Use Ca  </w:t>
+            </w:r>
+            <w:bookmarkStart w:id="1" w:name="_GoBack"/>
+            <w:bookmarkEnd w:id="1"/>
           </w:p>
         </w:tc>
         <w:tc>
@@ -1030,6 +1057,7 @@
         <w:tc>
           <w:tcPr>
             <w:tcW w:w="900" w:type="dxa"/>
+            <w:shd w:val="clear" w:color="auto" w:fill="auto"/>
           </w:tcPr>
           <w:p>
             <w:pPr>
@@ -1052,6 +1080,7 @@
         <w:tc>
           <w:tcPr>
             <w:tcW w:w="6870" w:type="dxa"/>
+            <w:shd w:val="clear" w:color="auto" w:fill="auto"/>
           </w:tcPr>
           <w:p>
             <w:pPr>
@@ -1074,13 +1103,14 @@
                 <w:sz w:val="20"/>
                 <w:szCs w:val="20"/>
               </w:rPr>
-              <w:t xml:space="preserve">      KAS  </w:t>
+              <w:t xml:space="preserve">Setting  </w:t>
             </w:r>
           </w:p>
         </w:tc>
         <w:tc>
           <w:tcPr>
             <w:tcW w:w="1419" w:type="dxa"/>
+            <w:shd w:val="clear" w:color="auto" w:fill="auto"/>
           </w:tcPr>
           <w:p>
             <w:pPr>
@@ -1104,6 +1134,7 @@
         <w:tc>
           <w:tcPr>
             <w:tcW w:w="1835" w:type="dxa"/>
+            <w:shd w:val="clear" w:color="auto" w:fill="auto"/>
           </w:tcPr>
           <w:p>
             <w:pPr>
@@ -1132,6 +1163,105 @@
         <w:tc>
           <w:tcPr>
             <w:tcW w:w="900" w:type="dxa"/>
+          </w:tcPr>
+          <w:p>
+            <w:pPr>
+              <w:pBdr>
+                <w:top w:val="nil"/>
+                <w:left w:val="nil"/>
+                <w:bottom w:val="nil"/>
+                <w:right w:val="nil"/>
+                <w:between w:val="nil"/>
+              </w:pBdr>
+              <w:spacing w:after="160" w:line="259" w:lineRule="auto"/>
+              <w:ind w:left="720" w:hanging="720"/>
+              <w:rPr>
+                <w:sz w:val="20"/>
+                <w:szCs w:val="20"/>
+              </w:rPr>
+            </w:pPr>
+          </w:p>
+        </w:tc>
+        <w:tc>
+          <w:tcPr>
+            <w:tcW w:w="6870" w:type="dxa"/>
+          </w:tcPr>
+          <w:p>
+            <w:pPr>
+              <w:pBdr>
+                <w:top w:val="nil"/>
+                <w:left w:val="nil"/>
+                <w:bottom w:val="nil"/>
+                <w:right w:val="nil"/>
+                <w:between w:val="nil"/>
+              </w:pBdr>
+              <w:spacing w:after="160" w:line="259" w:lineRule="auto"/>
+              <w:ind w:left="0" w:hanging="720"/>
+              <w:rPr>
+                <w:sz w:val="20"/>
+                <w:szCs w:val="20"/>
+              </w:rPr>
+            </w:pPr>
+            <w:r>
+              <w:rPr>
+                <w:sz w:val="20"/>
+                <w:szCs w:val="20"/>
+              </w:rPr>
+              <w:t xml:space="preserve">      KAS  </w:t>
+            </w:r>
+          </w:p>
+        </w:tc>
+        <w:tc>
+          <w:tcPr>
+            <w:tcW w:w="1419" w:type="dxa"/>
+          </w:tcPr>
+          <w:p>
+            <w:pPr>
+              <w:pBdr>
+                <w:top w:val="nil"/>
+                <w:left w:val="nil"/>
+                <w:bottom w:val="nil"/>
+                <w:right w:val="nil"/>
+                <w:between w:val="nil"/>
+              </w:pBdr>
+              <w:spacing w:after="160" w:line="259" w:lineRule="auto"/>
+              <w:ind w:left="0" w:hanging="720"/>
+              <w:jc w:val="center"/>
+              <w:rPr>
+                <w:sz w:val="20"/>
+                <w:szCs w:val="20"/>
+              </w:rPr>
+            </w:pPr>
+          </w:p>
+        </w:tc>
+        <w:tc>
+          <w:tcPr>
+            <w:tcW w:w="1835" w:type="dxa"/>
+          </w:tcPr>
+          <w:p>
+            <w:pPr>
+              <w:pBdr>
+                <w:top w:val="nil"/>
+                <w:left w:val="nil"/>
+                <w:bottom w:val="nil"/>
+                <w:right w:val="nil"/>
+                <w:between w:val="nil"/>
+              </w:pBdr>
+              <w:spacing w:after="160" w:line="259" w:lineRule="auto"/>
+              <w:ind w:left="0" w:hanging="720"/>
+              <w:jc w:val="center"/>
+              <w:rPr>
+                <w:sz w:val="20"/>
+                <w:szCs w:val="20"/>
+              </w:rPr>
+            </w:pPr>
+          </w:p>
+        </w:tc>
+      </w:tr>
+      <w:tr>
+        <w:tc>
+          <w:tcPr>
+            <w:tcW w:w="900" w:type="dxa"/>
             <w:shd w:val="clear" w:color="auto" w:fill="auto"/>
           </w:tcPr>
           <w:p>
@@ -1210,105 +1340,6 @@
           <w:tcPr>
             <w:tcW w:w="1835" w:type="dxa"/>
             <w:shd w:val="clear" w:color="auto" w:fill="auto"/>
-          </w:tcPr>
-          <w:p>
-            <w:pPr>
-              <w:pBdr>
-                <w:top w:val="nil"/>
-                <w:left w:val="nil"/>
-                <w:bottom w:val="nil"/>
-                <w:right w:val="nil"/>
-                <w:between w:val="nil"/>
-              </w:pBdr>
-              <w:spacing w:after="160" w:line="259" w:lineRule="auto"/>
-              <w:ind w:left="0" w:hanging="720"/>
-              <w:jc w:val="center"/>
-              <w:rPr>
-                <w:sz w:val="20"/>
-                <w:szCs w:val="20"/>
-              </w:rPr>
-            </w:pPr>
-          </w:p>
-        </w:tc>
-      </w:tr>
-      <w:tr>
-        <w:tc>
-          <w:tcPr>
-            <w:tcW w:w="900" w:type="dxa"/>
-          </w:tcPr>
-          <w:p>
-            <w:pPr>
-              <w:pBdr>
-                <w:top w:val="nil"/>
-                <w:left w:val="nil"/>
-                <w:bottom w:val="nil"/>
-                <w:right w:val="nil"/>
-                <w:between w:val="nil"/>
-              </w:pBdr>
-              <w:spacing w:after="160" w:line="259" w:lineRule="auto"/>
-              <w:ind w:left="720" w:hanging="720"/>
-              <w:rPr>
-                <w:sz w:val="20"/>
-                <w:szCs w:val="20"/>
-              </w:rPr>
-            </w:pPr>
-          </w:p>
-        </w:tc>
-        <w:tc>
-          <w:tcPr>
-            <w:tcW w:w="6870" w:type="dxa"/>
-          </w:tcPr>
-          <w:p>
-            <w:pPr>
-              <w:pBdr>
-                <w:top w:val="nil"/>
-                <w:left w:val="nil"/>
-                <w:bottom w:val="nil"/>
-                <w:right w:val="nil"/>
-                <w:between w:val="nil"/>
-              </w:pBdr>
-              <w:spacing w:after="160" w:line="259" w:lineRule="auto"/>
-              <w:ind w:left="0" w:hanging="720"/>
-              <w:rPr>
-                <w:sz w:val="20"/>
-                <w:szCs w:val="20"/>
-              </w:rPr>
-            </w:pPr>
-            <w:r>
-              <w:rPr>
-                <w:sz w:val="20"/>
-                <w:szCs w:val="20"/>
-              </w:rPr>
-              <w:t xml:space="preserve">              </w:t>
-            </w:r>
-          </w:p>
-        </w:tc>
-        <w:tc>
-          <w:tcPr>
-            <w:tcW w:w="1419" w:type="dxa"/>
-          </w:tcPr>
-          <w:p>
-            <w:pPr>
-              <w:pBdr>
-                <w:top w:val="nil"/>
-                <w:left w:val="nil"/>
-                <w:bottom w:val="nil"/>
-                <w:right w:val="nil"/>
-                <w:between w:val="nil"/>
-              </w:pBdr>
-              <w:spacing w:after="160" w:line="259" w:lineRule="auto"/>
-              <w:ind w:left="0" w:hanging="720"/>
-              <w:jc w:val="center"/>
-              <w:rPr>
-                <w:sz w:val="20"/>
-                <w:szCs w:val="20"/>
-              </w:rPr>
-            </w:pPr>
-          </w:p>
-        </w:tc>
-        <w:tc>
-          <w:tcPr>
-            <w:tcW w:w="1835" w:type="dxa"/>
           </w:tcPr>
           <w:p>
             <w:pPr>
@@ -1337,6 +1368,105 @@
         <w:tc>
           <w:tcPr>
             <w:tcW w:w="900" w:type="dxa"/>
+          </w:tcPr>
+          <w:p>
+            <w:pPr>
+              <w:pBdr>
+                <w:top w:val="nil"/>
+                <w:left w:val="nil"/>
+                <w:bottom w:val="nil"/>
+                <w:right w:val="nil"/>
+                <w:between w:val="nil"/>
+              </w:pBdr>
+              <w:spacing w:after="160" w:line="259" w:lineRule="auto"/>
+              <w:ind w:left="720" w:hanging="720"/>
+              <w:rPr>
+                <w:sz w:val="20"/>
+                <w:szCs w:val="20"/>
+              </w:rPr>
+            </w:pPr>
+          </w:p>
+        </w:tc>
+        <w:tc>
+          <w:tcPr>
+            <w:tcW w:w="6870" w:type="dxa"/>
+          </w:tcPr>
+          <w:p>
+            <w:pPr>
+              <w:pBdr>
+                <w:top w:val="nil"/>
+                <w:left w:val="nil"/>
+                <w:bottom w:val="nil"/>
+                <w:right w:val="nil"/>
+                <w:between w:val="nil"/>
+              </w:pBdr>
+              <w:spacing w:after="160" w:line="259" w:lineRule="auto"/>
+              <w:ind w:left="0" w:hanging="720"/>
+              <w:rPr>
+                <w:sz w:val="20"/>
+                <w:szCs w:val="20"/>
+              </w:rPr>
+            </w:pPr>
+            <w:r>
+              <w:rPr>
+                <w:sz w:val="20"/>
+                <w:szCs w:val="20"/>
+              </w:rPr>
+              <w:t xml:space="preserve">              </w:t>
+            </w:r>
+          </w:p>
+        </w:tc>
+        <w:tc>
+          <w:tcPr>
+            <w:tcW w:w="1419" w:type="dxa"/>
+          </w:tcPr>
+          <w:p>
+            <w:pPr>
+              <w:pBdr>
+                <w:top w:val="nil"/>
+                <w:left w:val="nil"/>
+                <w:bottom w:val="nil"/>
+                <w:right w:val="nil"/>
+                <w:between w:val="nil"/>
+              </w:pBdr>
+              <w:spacing w:after="160" w:line="259" w:lineRule="auto"/>
+              <w:ind w:left="0" w:hanging="720"/>
+              <w:jc w:val="center"/>
+              <w:rPr>
+                <w:sz w:val="20"/>
+                <w:szCs w:val="20"/>
+              </w:rPr>
+            </w:pPr>
+          </w:p>
+        </w:tc>
+        <w:tc>
+          <w:tcPr>
+            <w:tcW w:w="1835" w:type="dxa"/>
+          </w:tcPr>
+          <w:p>
+            <w:pPr>
+              <w:pBdr>
+                <w:top w:val="nil"/>
+                <w:left w:val="nil"/>
+                <w:bottom w:val="nil"/>
+                <w:right w:val="nil"/>
+                <w:between w:val="nil"/>
+              </w:pBdr>
+              <w:spacing w:after="160" w:line="259" w:lineRule="auto"/>
+              <w:ind w:left="0" w:hanging="720"/>
+              <w:jc w:val="center"/>
+              <w:rPr>
+                <w:sz w:val="20"/>
+                <w:szCs w:val="20"/>
+              </w:rPr>
+            </w:pPr>
+          </w:p>
+        </w:tc>
+      </w:tr>
+      <w:tr>
+        <w:tc>
+          <w:tcPr>
+            <w:tcW w:w="900" w:type="dxa"/>
             <w:shd w:val="clear" w:color="auto" w:fill="auto"/>
           </w:tcPr>
           <w:p>
@@ -1408,98 +1538,6 @@
           <w:tcPr>
             <w:tcW w:w="1835" w:type="dxa"/>
             <w:shd w:val="clear" w:color="auto" w:fill="auto"/>
-          </w:tcPr>
-          <w:p>
-            <w:pPr>
-              <w:pBdr>
-                <w:top w:val="nil"/>
-                <w:left w:val="nil"/>
-                <w:bottom w:val="nil"/>
-                <w:right w:val="nil"/>
-                <w:between w:val="nil"/>
-              </w:pBdr>
-              <w:spacing w:after="160" w:line="259" w:lineRule="auto"/>
-              <w:ind w:left="0" w:hanging="720"/>
-              <w:jc w:val="center"/>
-              <w:rPr>
-                <w:sz w:val="20"/>
-                <w:szCs w:val="20"/>
-              </w:rPr>
-            </w:pPr>
-          </w:p>
-        </w:tc>
-      </w:tr>
-      <w:tr>
-        <w:tc>
-          <w:tcPr>
-            <w:tcW w:w="900" w:type="dxa"/>
-          </w:tcPr>
-          <w:p>
-            <w:pPr>
-              <w:pBdr>
-                <w:top w:val="nil"/>
-                <w:left w:val="nil"/>
-                <w:bottom w:val="nil"/>
-                <w:right w:val="nil"/>
-                <w:between w:val="nil"/>
-              </w:pBdr>
-              <w:spacing w:after="160" w:line="259" w:lineRule="auto"/>
-              <w:ind w:left="720" w:hanging="720"/>
-              <w:rPr>
-                <w:sz w:val="20"/>
-                <w:szCs w:val="20"/>
-              </w:rPr>
-            </w:pPr>
-          </w:p>
-        </w:tc>
-        <w:tc>
-          <w:tcPr>
-            <w:tcW w:w="6870" w:type="dxa"/>
-          </w:tcPr>
-          <w:p>
-            <w:pPr>
-              <w:pBdr>
-                <w:top w:val="nil"/>
-                <w:left w:val="nil"/>
-                <w:bottom w:val="nil"/>
-                <w:right w:val="nil"/>
-                <w:between w:val="nil"/>
-              </w:pBdr>
-              <w:spacing w:after="160" w:line="259" w:lineRule="auto"/>
-              <w:ind w:left="0" w:hanging="720"/>
-              <w:rPr>
-                <w:sz w:val="20"/>
-                <w:szCs w:val="20"/>
-              </w:rPr>
-            </w:pPr>
-          </w:p>
-        </w:tc>
-        <w:tc>
-          <w:tcPr>
-            <w:tcW w:w="1419" w:type="dxa"/>
-          </w:tcPr>
-          <w:p>
-            <w:pPr>
-              <w:pBdr>
-                <w:top w:val="nil"/>
-                <w:left w:val="nil"/>
-                <w:bottom w:val="nil"/>
-                <w:right w:val="nil"/>
-                <w:between w:val="nil"/>
-              </w:pBdr>
-              <w:spacing w:after="160" w:line="259" w:lineRule="auto"/>
-              <w:ind w:left="0" w:hanging="720"/>
-              <w:jc w:val="center"/>
-              <w:rPr>
-                <w:sz w:val="20"/>
-                <w:szCs w:val="20"/>
-              </w:rPr>
-            </w:pPr>
-          </w:p>
-        </w:tc>
-        <w:tc>
-          <w:tcPr>
-            <w:tcW w:w="1835" w:type="dxa"/>
           </w:tcPr>
           <w:p>
             <w:pPr>
@@ -1525,6 +1563,98 @@
         <w:trPr>
           <w:cnfStyle w:val="000000100000" w:firstRow="0" w:lastRow="0" w:firstColumn="0" w:lastColumn="0" w:oddVBand="0" w:evenVBand="0" w:oddHBand="1" w:evenHBand="0" w:firstRowFirstColumn="0" w:firstRowLastColumn="0" w:lastRowFirstColumn="0" w:lastRowLastColumn="0"/>
         </w:trPr>
+        <w:tc>
+          <w:tcPr>
+            <w:tcW w:w="900" w:type="dxa"/>
+          </w:tcPr>
+          <w:p>
+            <w:pPr>
+              <w:pBdr>
+                <w:top w:val="nil"/>
+                <w:left w:val="nil"/>
+                <w:bottom w:val="nil"/>
+                <w:right w:val="nil"/>
+                <w:between w:val="nil"/>
+              </w:pBdr>
+              <w:spacing w:after="160" w:line="259" w:lineRule="auto"/>
+              <w:ind w:left="720" w:hanging="720"/>
+              <w:rPr>
+                <w:sz w:val="20"/>
+                <w:szCs w:val="20"/>
+              </w:rPr>
+            </w:pPr>
+          </w:p>
+        </w:tc>
+        <w:tc>
+          <w:tcPr>
+            <w:tcW w:w="6870" w:type="dxa"/>
+          </w:tcPr>
+          <w:p>
+            <w:pPr>
+              <w:pBdr>
+                <w:top w:val="nil"/>
+                <w:left w:val="nil"/>
+                <w:bottom w:val="nil"/>
+                <w:right w:val="nil"/>
+                <w:between w:val="nil"/>
+              </w:pBdr>
+              <w:spacing w:after="160" w:line="259" w:lineRule="auto"/>
+              <w:ind w:left="0" w:hanging="720"/>
+              <w:rPr>
+                <w:sz w:val="20"/>
+                <w:szCs w:val="20"/>
+              </w:rPr>
+            </w:pPr>
+          </w:p>
+        </w:tc>
+        <w:tc>
+          <w:tcPr>
+            <w:tcW w:w="1419" w:type="dxa"/>
+          </w:tcPr>
+          <w:p>
+            <w:pPr>
+              <w:pBdr>
+                <w:top w:val="nil"/>
+                <w:left w:val="nil"/>
+                <w:bottom w:val="nil"/>
+                <w:right w:val="nil"/>
+                <w:between w:val="nil"/>
+              </w:pBdr>
+              <w:spacing w:after="160" w:line="259" w:lineRule="auto"/>
+              <w:ind w:left="0" w:hanging="720"/>
+              <w:jc w:val="center"/>
+              <w:rPr>
+                <w:sz w:val="20"/>
+                <w:szCs w:val="20"/>
+              </w:rPr>
+            </w:pPr>
+          </w:p>
+        </w:tc>
+        <w:tc>
+          <w:tcPr>
+            <w:tcW w:w="1835" w:type="dxa"/>
+          </w:tcPr>
+          <w:p>
+            <w:pPr>
+              <w:pBdr>
+                <w:top w:val="nil"/>
+                <w:left w:val="nil"/>
+                <w:bottom w:val="nil"/>
+                <w:right w:val="nil"/>
+                <w:between w:val="nil"/>
+              </w:pBdr>
+              <w:spacing w:after="160" w:line="259" w:lineRule="auto"/>
+              <w:ind w:left="0" w:hanging="720"/>
+              <w:jc w:val="center"/>
+              <w:rPr>
+                <w:sz w:val="20"/>
+                <w:szCs w:val="20"/>
+              </w:rPr>
+            </w:pPr>
+          </w:p>
+        </w:tc>
+      </w:tr>
+      <w:tr>
         <w:tc>
           <w:tcPr>
             <w:tcW w:w="900" w:type="dxa"/>

</xml_diff>